<commit_message>
Sve prezentacije imaju dobar background
vzdesic
</commit_message>
<xml_diff>
--- a/Zadaci/01 MVC Zadaci.docx
+++ b/Zadaci/01 MVC Zadaci.docx
@@ -144,7 +144,79 @@
         </w:numPr>
       </w:pPr>
       <w:r>
-        <w:t>Prikazati na detaljima od Book Details View-a sliku svake knjige i to upravo onu čija je putanja definirana u svojstvu SlikaURL.</w:t>
+        <w:t>Uz pomoć Scaffoldinga kreirati Controllere i pripadajuće objekte za:</w:t>
+      </w:r>
+    </w:p>
+    <w:p>
+      <w:pPr>
+        <w:pStyle w:val="ListParagraph"/>
+        <w:numPr>
+          <w:ilvl w:val="1"/>
+          <w:numId w:val="3"/>
+        </w:numPr>
+      </w:pPr>
+      <w:r>
+        <w:t>Book</w:t>
+      </w:r>
+    </w:p>
+    <w:p>
+      <w:pPr>
+        <w:pStyle w:val="ListParagraph"/>
+        <w:numPr>
+          <w:ilvl w:val="1"/>
+          <w:numId w:val="3"/>
+        </w:numPr>
+      </w:pPr>
+      <w:r>
+        <w:t>Borrowing</w:t>
+      </w:r>
+    </w:p>
+    <w:p>
+      <w:pPr>
+        <w:pStyle w:val="ListParagraph"/>
+        <w:numPr>
+          <w:ilvl w:val="1"/>
+          <w:numId w:val="3"/>
+        </w:numPr>
+      </w:pPr>
+      <w:r>
+        <w:t>Employee</w:t>
+      </w:r>
+    </w:p>
+    <w:p>
+      <w:pPr>
+        <w:pStyle w:val="ListParagraph"/>
+        <w:numPr>
+          <w:ilvl w:val="1"/>
+          <w:numId w:val="3"/>
+        </w:numPr>
+      </w:pPr>
+      <w:r>
+        <w:t>Genre</w:t>
+      </w:r>
+    </w:p>
+    <w:p>
+      <w:pPr>
+        <w:pStyle w:val="ListParagraph"/>
+        <w:numPr>
+          <w:ilvl w:val="1"/>
+          <w:numId w:val="3"/>
+        </w:numPr>
+      </w:pPr>
+      <w:r>
+        <w:t>Member</w:t>
+      </w:r>
+    </w:p>
+    <w:p>
+      <w:pPr>
+        <w:pStyle w:val="ListParagraph"/>
+        <w:numPr>
+          <w:ilvl w:val="1"/>
+          <w:numId w:val="3"/>
+        </w:numPr>
+      </w:pPr>
+      <w:r>
+        <w:t>Writer</w:t>
       </w:r>
     </w:p>
     <w:p>
@@ -156,14 +228,70 @@
         </w:numPr>
       </w:pPr>
       <w:r>
-        <w:t>Uz pomoć Scaffoldinga kreirati Controllere i pripadajuće objekte za:</w:t>
-      </w:r>
-    </w:p>
-    <w:p>
-      <w:pPr>
-        <w:pStyle w:val="ListParagraph"/>
-        <w:numPr>
-          <w:ilvl w:val="1"/>
+        <w:t>Na glavnom menu-u na vrhu stranice napraviti slijedeće izmjene:</w:t>
+      </w:r>
+    </w:p>
+    <w:p>
+      <w:pPr>
+        <w:pStyle w:val="ListParagraph"/>
+        <w:numPr>
+          <w:ilvl w:val="1"/>
+          <w:numId w:val="3"/>
+        </w:numPr>
+      </w:pPr>
+      <w:r>
+        <w:t>Ukloniti linkove:</w:t>
+      </w:r>
+    </w:p>
+    <w:p>
+      <w:pPr>
+        <w:pStyle w:val="ListParagraph"/>
+        <w:numPr>
+          <w:ilvl w:val="2"/>
+          <w:numId w:val="3"/>
+        </w:numPr>
+      </w:pPr>
+      <w:r>
+        <w:t>About</w:t>
+      </w:r>
+    </w:p>
+    <w:p>
+      <w:pPr>
+        <w:pStyle w:val="ListParagraph"/>
+        <w:numPr>
+          <w:ilvl w:val="2"/>
+          <w:numId w:val="3"/>
+        </w:numPr>
+      </w:pPr>
+      <w:r>
+        <w:t>Contact</w:t>
+      </w:r>
+    </w:p>
+    <w:p>
+      <w:pPr>
+        <w:ind w:left="1416" w:firstLine="708"/>
+      </w:pPr>
+      <w:r>
+        <w:t>(Ostaviti Home link)</w:t>
+      </w:r>
+    </w:p>
+    <w:p>
+      <w:pPr>
+        <w:pStyle w:val="ListParagraph"/>
+        <w:numPr>
+          <w:ilvl w:val="1"/>
+          <w:numId w:val="3"/>
+        </w:numPr>
+      </w:pPr>
+      <w:r>
+        <w:t>Kreirati linkove na Home stranici za Index akcijske metode za:</w:t>
+      </w:r>
+    </w:p>
+    <w:p>
+      <w:pPr>
+        <w:pStyle w:val="ListParagraph"/>
+        <w:numPr>
+          <w:ilvl w:val="2"/>
           <w:numId w:val="3"/>
         </w:numPr>
       </w:pPr>
@@ -175,7 +303,7 @@
       <w:pPr>
         <w:pStyle w:val="ListParagraph"/>
         <w:numPr>
-          <w:ilvl w:val="1"/>
+          <w:ilvl w:val="2"/>
           <w:numId w:val="3"/>
         </w:numPr>
       </w:pPr>
@@ -187,7 +315,7 @@
       <w:pPr>
         <w:pStyle w:val="ListParagraph"/>
         <w:numPr>
-          <w:ilvl w:val="1"/>
+          <w:ilvl w:val="2"/>
           <w:numId w:val="3"/>
         </w:numPr>
       </w:pPr>
@@ -199,7 +327,7 @@
       <w:pPr>
         <w:pStyle w:val="ListParagraph"/>
         <w:numPr>
-          <w:ilvl w:val="1"/>
+          <w:ilvl w:val="2"/>
           <w:numId w:val="3"/>
         </w:numPr>
       </w:pPr>
@@ -211,7 +339,7 @@
       <w:pPr>
         <w:pStyle w:val="ListParagraph"/>
         <w:numPr>
-          <w:ilvl w:val="1"/>
+          <w:ilvl w:val="2"/>
           <w:numId w:val="3"/>
         </w:numPr>
       </w:pPr>
@@ -223,7 +351,7 @@
       <w:pPr>
         <w:pStyle w:val="ListParagraph"/>
         <w:numPr>
-          <w:ilvl w:val="1"/>
+          <w:ilvl w:val="2"/>
           <w:numId w:val="3"/>
         </w:numPr>
       </w:pPr>
@@ -235,24 +363,12 @@
       <w:pPr>
         <w:pStyle w:val="ListParagraph"/>
         <w:numPr>
-          <w:ilvl w:val="0"/>
-          <w:numId w:val="3"/>
-        </w:numPr>
-      </w:pPr>
-      <w:r>
-        <w:t>Na glavnom menu-u na vrhu stranice napraviti slijedeće izmjene:</w:t>
-      </w:r>
-    </w:p>
-    <w:p>
-      <w:pPr>
-        <w:pStyle w:val="ListParagraph"/>
-        <w:numPr>
-          <w:ilvl w:val="1"/>
-          <w:numId w:val="3"/>
-        </w:numPr>
-      </w:pPr>
-      <w:r>
-        <w:t>Ukloniti linkove:</w:t>
+          <w:ilvl w:val="1"/>
+          <w:numId w:val="3"/>
+        </w:numPr>
+      </w:pPr>
+      <w:r>
+        <w:t>Izmjeniti tekst - Application name</w:t>
       </w:r>
     </w:p>
     <w:p>
@@ -264,7 +380,7 @@
         </w:numPr>
       </w:pPr>
       <w:r>
-        <w:t>About</w:t>
+        <w:t>Napisati umjesto postojećeg teksta, tekst; Knjižnica.</w:t>
       </w:r>
     </w:p>
     <w:p>
@@ -276,394 +392,13 @@
         </w:numPr>
       </w:pPr>
       <w:r>
-        <w:t>Contact</w:t>
-      </w:r>
-    </w:p>
-    <w:p>
-      <w:pPr>
-        <w:ind w:left="1416" w:firstLine="708"/>
-      </w:pPr>
-      <w:r>
-        <w:t>(Ostaviti Home link)</w:t>
-      </w:r>
-    </w:p>
-    <w:p>
-      <w:pPr>
-        <w:pStyle w:val="ListParagraph"/>
-        <w:numPr>
-          <w:ilvl w:val="1"/>
-          <w:numId w:val="3"/>
-        </w:numPr>
-      </w:pPr>
-      <w:r>
-        <w:t>Kreirati linkove na Home stranici za Index akcijske metode za:</w:t>
-      </w:r>
-    </w:p>
-    <w:p>
-      <w:pPr>
-        <w:pStyle w:val="ListParagraph"/>
-        <w:numPr>
-          <w:ilvl w:val="2"/>
-          <w:numId w:val="3"/>
-        </w:numPr>
-      </w:pPr>
-      <w:r>
-        <w:t>Book</w:t>
-      </w:r>
-    </w:p>
-    <w:p>
-      <w:pPr>
-        <w:pStyle w:val="ListParagraph"/>
-        <w:numPr>
-          <w:ilvl w:val="2"/>
-          <w:numId w:val="3"/>
-        </w:numPr>
-      </w:pPr>
-      <w:r>
-        <w:t>Borrowing</w:t>
-      </w:r>
-    </w:p>
-    <w:p>
-      <w:pPr>
-        <w:pStyle w:val="ListParagraph"/>
-        <w:numPr>
-          <w:ilvl w:val="2"/>
-          <w:numId w:val="3"/>
-        </w:numPr>
-      </w:pPr>
-      <w:r>
-        <w:t>Employee</w:t>
-      </w:r>
-    </w:p>
-    <w:p>
-      <w:pPr>
-        <w:pStyle w:val="ListParagraph"/>
-        <w:numPr>
-          <w:ilvl w:val="2"/>
-          <w:numId w:val="3"/>
-        </w:numPr>
-      </w:pPr>
-      <w:r>
-        <w:t>Genre</w:t>
-      </w:r>
-    </w:p>
-    <w:p>
-      <w:pPr>
-        <w:pStyle w:val="ListParagraph"/>
-        <w:numPr>
-          <w:ilvl w:val="2"/>
-          <w:numId w:val="3"/>
-        </w:numPr>
-      </w:pPr>
-      <w:r>
-        <w:t>Member</w:t>
-      </w:r>
-    </w:p>
-    <w:p>
-      <w:pPr>
-        <w:pStyle w:val="ListParagraph"/>
-        <w:numPr>
-          <w:ilvl w:val="2"/>
-          <w:numId w:val="3"/>
-        </w:numPr>
-      </w:pPr>
-      <w:r>
-        <w:t>Writer</w:t>
-      </w:r>
-    </w:p>
-    <w:p>
-      <w:pPr>
-        <w:pStyle w:val="ListParagraph"/>
-        <w:numPr>
-          <w:ilvl w:val="1"/>
-          <w:numId w:val="3"/>
-        </w:numPr>
-      </w:pPr>
-      <w:r>
-        <w:t>Izmjeniti tekst - Application name</w:t>
-      </w:r>
-    </w:p>
-    <w:p>
-      <w:pPr>
-        <w:pStyle w:val="ListParagraph"/>
-        <w:numPr>
-          <w:ilvl w:val="2"/>
-          <w:numId w:val="3"/>
-        </w:numPr>
-      </w:pPr>
-      <w:r>
-        <w:t>Napisati umjesto postojećeg teksta, tekst; Knjižnica.</w:t>
-      </w:r>
-    </w:p>
-    <w:p>
-      <w:pPr>
-        <w:pStyle w:val="ListParagraph"/>
-        <w:numPr>
-          <w:ilvl w:val="2"/>
-          <w:numId w:val="3"/>
-        </w:numPr>
-      </w:pPr>
-      <w:r>
         <w:t>Formatirati tekst; naglasiti tekst - bold, i povećati font – 20 px.</w:t>
       </w:r>
     </w:p>
     <w:p>
-      <w:pPr>
-        <w:pStyle w:val="ListParagraph"/>
-        <w:numPr>
-          <w:ilvl w:val="0"/>
-          <w:numId w:val="3"/>
-        </w:numPr>
-      </w:pPr>
-      <w:r>
-        <w:t>Napraviti slijedeće izmjene na Book Edit view-u:</w:t>
-      </w:r>
-    </w:p>
-    <w:p>
-      <w:pPr>
-        <w:pStyle w:val="ListParagraph"/>
-        <w:numPr>
-          <w:ilvl w:val="1"/>
-          <w:numId w:val="3"/>
-        </w:numPr>
-      </w:pPr>
-      <w:r>
-        <w:t>Neka piše i ime i prezime pisca, a ne samo ime</w:t>
-      </w:r>
-    </w:p>
-    <w:p>
-      <w:pPr>
-        <w:pStyle w:val="ListParagraph"/>
-        <w:numPr>
-          <w:ilvl w:val="1"/>
-          <w:numId w:val="3"/>
-        </w:numPr>
-      </w:pPr>
-      <w:r>
-        <w:t>...</w:t>
-      </w:r>
-    </w:p>
-    <w:p>
-      <w:pPr>
-        <w:pStyle w:val="ListParagraph"/>
-        <w:numPr>
-          <w:ilvl w:val="0"/>
-          <w:numId w:val="3"/>
-        </w:numPr>
-      </w:pPr>
-      <w:r>
-        <w:t>Napraviti slijedeće izmjene na Book Details view-u:</w:t>
-      </w:r>
-    </w:p>
-    <w:p>
-      <w:pPr>
-        <w:pStyle w:val="ListParagraph"/>
-        <w:numPr>
-          <w:ilvl w:val="1"/>
-          <w:numId w:val="3"/>
-        </w:numPr>
-      </w:pPr>
-      <w:r>
-        <w:t>Neka žanr bude kao link, a klikom na taj žanr, otvoriti će se forma sa pregledom svih knjiga tog žanra</w:t>
-      </w:r>
-    </w:p>
-    <w:p>
-      <w:pPr>
-        <w:pStyle w:val="ListParagraph"/>
-        <w:numPr>
-          <w:ilvl w:val="1"/>
-          <w:numId w:val="3"/>
-        </w:numPr>
-      </w:pPr>
-      <w:r>
-        <w:t>Napraviti pregled knjiga nekog žanra.</w:t>
-      </w:r>
-    </w:p>
-    <w:p>
-      <w:pPr>
-        <w:pStyle w:val="ListParagraph"/>
-        <w:numPr>
-          <w:ilvl w:val="1"/>
-          <w:numId w:val="3"/>
-        </w:numPr>
-      </w:pPr>
-      <w:r>
-        <w:t>...</w:t>
-      </w:r>
-    </w:p>
-    <w:p>
-      <w:pPr>
-        <w:pStyle w:val="ListParagraph"/>
-        <w:numPr>
-          <w:ilvl w:val="0"/>
-          <w:numId w:val="3"/>
-        </w:numPr>
-      </w:pPr>
-      <w:r>
-        <w:lastRenderedPageBreak/>
-        <w:t>Zamijeniti dl-dt-dd elemente sa table elementom na Details view-u Genre controllera.</w:t>
-      </w:r>
-    </w:p>
-    <w:p>
-      <w:pPr>
-        <w:pStyle w:val="ListParagraph"/>
-        <w:numPr>
-          <w:ilvl w:val="0"/>
-          <w:numId w:val="3"/>
-        </w:numPr>
-      </w:pPr>
-      <w:r>
-        <w:t>Napraviti pregled knjiga nekog pisca:</w:t>
-      </w:r>
-    </w:p>
-    <w:p>
-      <w:pPr>
-        <w:pStyle w:val="ListParagraph"/>
-        <w:numPr>
-          <w:ilvl w:val="0"/>
-          <w:numId w:val="4"/>
-        </w:numPr>
-      </w:pPr>
-      <w:r>
-        <w:t>Do tog pregleda se dolazi sa Details Book viewa, klikom na link koji se satoji od imena i prezimena pisca trenutno prikazane knjige.</w:t>
-      </w:r>
-    </w:p>
-    <w:p>
-      <w:pPr>
-        <w:pStyle w:val="ListParagraph"/>
-        <w:numPr>
-          <w:ilvl w:val="0"/>
-          <w:numId w:val="4"/>
-        </w:numPr>
-      </w:pPr>
-      <w:r>
-        <w:t>Napraviti sve dodatno potrebne objekte kako bi dobili tu funkcionalnost.</w:t>
-      </w:r>
-    </w:p>
-    <w:p>
-      <w:pPr>
-        <w:pStyle w:val="ListParagraph"/>
-        <w:numPr>
-          <w:ilvl w:val="0"/>
-          <w:numId w:val="3"/>
-        </w:numPr>
-      </w:pPr>
-      <w:r>
-        <w:t>Klikom na link – Detalji pisca – na prikazu detalja knjige, prikazati detalje Pisca.</w:t>
-      </w:r>
-    </w:p>
-    <w:p>
-      <w:pPr>
-        <w:pStyle w:val="ListParagraph"/>
-        <w:numPr>
-          <w:ilvl w:val="0"/>
-          <w:numId w:val="3"/>
-        </w:numPr>
-      </w:pPr>
-      <w:r>
-        <w:t>Dodati tablicu MembershipCard  (neka se zove na engleskom zbog načina na koji se kreira EF model – dakle, nije ClanskaIskaznica, nego MembershipCard) u bazi Knjiznica i napraviti forme za pregled i editiranje. Kreirati polja:</w:t>
-      </w:r>
-    </w:p>
-    <w:p>
-      <w:pPr>
-        <w:pStyle w:val="ListParagraph"/>
-        <w:numPr>
-          <w:ilvl w:val="1"/>
-          <w:numId w:val="3"/>
-        </w:numPr>
-      </w:pPr>
-      <w:r>
-        <w:t>ID (PK, Identity)</w:t>
-      </w:r>
-    </w:p>
-    <w:p>
-      <w:pPr>
-        <w:pStyle w:val="ListParagraph"/>
-        <w:numPr>
-          <w:ilvl w:val="1"/>
-          <w:numId w:val="3"/>
-        </w:numPr>
-      </w:pPr>
-      <w:r>
-        <w:t>Broj (varchar(255))</w:t>
-      </w:r>
-    </w:p>
-    <w:p>
-      <w:pPr>
-        <w:pStyle w:val="ListParagraph"/>
-        <w:numPr>
-          <w:ilvl w:val="1"/>
-          <w:numId w:val="3"/>
-        </w:numPr>
-      </w:pPr>
-      <w:r>
-        <w:t>ClanID (FK, int)</w:t>
-      </w:r>
-    </w:p>
-    <w:p>
-      <w:pPr>
-        <w:pStyle w:val="ListParagraph"/>
-        <w:numPr>
-          <w:ilvl w:val="1"/>
-          <w:numId w:val="3"/>
-        </w:numPr>
-      </w:pPr>
-      <w:r>
-        <w:t xml:space="preserve">VrijediDo (datetime). </w:t>
-      </w:r>
-    </w:p>
-    <w:p>
-      <w:pPr>
-        <w:ind w:left="708"/>
-      </w:pPr>
-      <w:r>
-        <w:t>Ukloniti polje – ClanarinaVrijediDo – iz tablice Member, jer sada imamo polje VrijediDo, u tablici MembershipCard. Pobrinuti se da nemamo grešaka na objektima vezanim za Member.</w:t>
-      </w:r>
-    </w:p>
-    <w:p>
-      <w:pPr>
-        <w:pStyle w:val="ListParagraph"/>
-        <w:numPr>
-          <w:ilvl w:val="0"/>
-          <w:numId w:val="3"/>
-        </w:numPr>
-      </w:pPr>
-      <w:r>
-        <w:t>Kreirati za pisca (Writer) pregled knjiga koje je napisao. Do pregleda se dolazi sa detalja knjige (Book) klikom na ime i prezime pisaca, koje treba biti prikazano kao link.</w:t>
-      </w:r>
-    </w:p>
-    <w:p>
-      <w:pPr>
-        <w:pStyle w:val="ListParagraph"/>
-        <w:numPr>
-          <w:ilvl w:val="0"/>
-          <w:numId w:val="3"/>
-        </w:numPr>
-      </w:pPr>
-      <w:r>
-        <w:t>Omogućiti pregled liste knjiga kojih stvarno ima u knjižnici, svojstvo – Kolicina – je veće od nula.</w:t>
-      </w:r>
-    </w:p>
-    <w:p>
-      <w:pPr>
-        <w:pStyle w:val="ListParagraph"/>
-        <w:numPr>
-          <w:ilvl w:val="0"/>
-          <w:numId w:val="3"/>
-        </w:numPr>
-      </w:pPr>
-      <w:r>
-        <w:t>Knjige prikazanog pisca prikazati na formi detalji pisca, na dnu napisati koliki je ukupan broj njegovih knjiga.</w:t>
-      </w:r>
-    </w:p>
-    <w:p>
-      <w:pPr>
-        <w:ind w:left="360"/>
-      </w:pPr>
       <w:bookmarkStart w:id="0" w:name="_GoBack"/>
       <w:bookmarkEnd w:id="0"/>
     </w:p>
-    <w:p/>
     <w:sectPr>
       <w:pgSz w:w="11906" w:h="16838"/>
       <w:pgMar w:top="1417" w:right="1417" w:bottom="1417" w:left="1417" w:header="708" w:footer="708" w:gutter="0"/>
@@ -915,15 +650,6 @@
   </w:num>
   <w:num w:numId="4">
     <w:abstractNumId w:val="1"/>
-    <w:lvlOverride w:ilvl="0"/>
-    <w:lvlOverride w:ilvl="1"/>
-    <w:lvlOverride w:ilvl="2"/>
-    <w:lvlOverride w:ilvl="3"/>
-    <w:lvlOverride w:ilvl="4"/>
-    <w:lvlOverride w:ilvl="5"/>
-    <w:lvlOverride w:ilvl="6"/>
-    <w:lvlOverride w:ilvl="7"/>
-    <w:lvlOverride w:ilvl="8"/>
   </w:num>
 </w:numbering>
 </file>

</xml_diff>

<commit_message>
New updates, state management, areas, ...
vzdesic
</commit_message>
<xml_diff>
--- a/Zadaci/01 MVC Zadaci.docx
+++ b/Zadaci/01 MVC Zadaci.docx
@@ -1,6 +1,6 @@
 
 <file path=word/document.xml><?xml version="1.0" encoding="utf-8"?>
-<w:document xmlns:wpc="http://schemas.microsoft.com/office/word/2010/wordprocessingCanvas" xmlns:mc="http://schemas.openxmlformats.org/markup-compatibility/2006" xmlns:o="urn:schemas-microsoft-com:office:office" xmlns:r="http://schemas.openxmlformats.org/officeDocument/2006/relationships" xmlns:m="http://schemas.openxmlformats.org/officeDocument/2006/math" xmlns:v="urn:schemas-microsoft-com:vml" xmlns:wp14="http://schemas.microsoft.com/office/word/2010/wordprocessingDrawing" xmlns:wp="http://schemas.openxmlformats.org/drawingml/2006/wordprocessingDrawing" xmlns:w10="urn:schemas-microsoft-com:office:word" xmlns:w="http://schemas.openxmlformats.org/wordprocessingml/2006/main" xmlns:w14="http://schemas.microsoft.com/office/word/2010/wordml" xmlns:w15="http://schemas.microsoft.com/office/word/2012/wordml" xmlns:wpg="http://schemas.microsoft.com/office/word/2010/wordprocessingGroup" xmlns:wpi="http://schemas.microsoft.com/office/word/2010/wordprocessingInk" xmlns:wne="http://schemas.microsoft.com/office/word/2006/wordml" xmlns:wps="http://schemas.microsoft.com/office/word/2010/wordprocessingShape" mc:Ignorable="w14 w15 wp14">
+<w:document xmlns:wpc="http://schemas.microsoft.com/office/word/2010/wordprocessingCanvas" xmlns:cx="http://schemas.microsoft.com/office/drawing/2014/chartex" xmlns:cx1="http://schemas.microsoft.com/office/drawing/2015/9/8/chartex" xmlns:cx2="http://schemas.microsoft.com/office/drawing/2015/10/21/chartex" xmlns:cx3="http://schemas.microsoft.com/office/drawing/2016/5/9/chartex" xmlns:cx4="http://schemas.microsoft.com/office/drawing/2016/5/10/chartex" xmlns:cx5="http://schemas.microsoft.com/office/drawing/2016/5/11/chartex" xmlns:mc="http://schemas.openxmlformats.org/markup-compatibility/2006" xmlns:o="urn:schemas-microsoft-com:office:office" xmlns:r="http://schemas.openxmlformats.org/officeDocument/2006/relationships" xmlns:m="http://schemas.openxmlformats.org/officeDocument/2006/math" xmlns:v="urn:schemas-microsoft-com:vml" xmlns:wp14="http://schemas.microsoft.com/office/word/2010/wordprocessingDrawing" xmlns:wp="http://schemas.openxmlformats.org/drawingml/2006/wordprocessingDrawing" xmlns:w10="urn:schemas-microsoft-com:office:word" xmlns:w="http://schemas.openxmlformats.org/wordprocessingml/2006/main" xmlns:w14="http://schemas.microsoft.com/office/word/2010/wordml" xmlns:w15="http://schemas.microsoft.com/office/word/2012/wordml" xmlns:w16se="http://schemas.microsoft.com/office/word/2015/wordml/symex" xmlns:wpg="http://schemas.microsoft.com/office/word/2010/wordprocessingGroup" xmlns:wpi="http://schemas.microsoft.com/office/word/2010/wordprocessingInk" xmlns:wne="http://schemas.microsoft.com/office/word/2006/wordml" xmlns:wps="http://schemas.microsoft.com/office/word/2010/wordprocessingShape" mc:Ignorable="w14 w15 w16se wp14">
   <w:body>
     <w:p>
       <w:r>
@@ -136,269 +136,278 @@
       </w:r>
     </w:p>
     <w:p>
-      <w:pPr>
-        <w:pStyle w:val="ListParagraph"/>
-        <w:numPr>
-          <w:ilvl w:val="0"/>
-          <w:numId w:val="3"/>
-        </w:numPr>
-      </w:pPr>
-      <w:r>
-        <w:t>Uz pomoć Scaffoldinga kreirati Controllere i pripadajuće objekte za:</w:t>
-      </w:r>
-    </w:p>
-    <w:p>
-      <w:pPr>
-        <w:pStyle w:val="ListParagraph"/>
-        <w:numPr>
-          <w:ilvl w:val="1"/>
-          <w:numId w:val="3"/>
-        </w:numPr>
-      </w:pPr>
-      <w:r>
-        <w:t>Book</w:t>
-      </w:r>
-    </w:p>
-    <w:p>
-      <w:pPr>
-        <w:pStyle w:val="ListParagraph"/>
-        <w:numPr>
-          <w:ilvl w:val="1"/>
-          <w:numId w:val="3"/>
-        </w:numPr>
-      </w:pPr>
-      <w:r>
-        <w:t>Borrowing</w:t>
-      </w:r>
-    </w:p>
-    <w:p>
-      <w:pPr>
-        <w:pStyle w:val="ListParagraph"/>
-        <w:numPr>
-          <w:ilvl w:val="1"/>
-          <w:numId w:val="3"/>
-        </w:numPr>
-      </w:pPr>
-      <w:r>
-        <w:t>Employee</w:t>
-      </w:r>
-    </w:p>
-    <w:p>
-      <w:pPr>
-        <w:pStyle w:val="ListParagraph"/>
-        <w:numPr>
-          <w:ilvl w:val="1"/>
-          <w:numId w:val="3"/>
-        </w:numPr>
-      </w:pPr>
-      <w:r>
-        <w:t>Genre</w:t>
-      </w:r>
-    </w:p>
-    <w:p>
-      <w:pPr>
-        <w:pStyle w:val="ListParagraph"/>
-        <w:numPr>
-          <w:ilvl w:val="1"/>
-          <w:numId w:val="3"/>
-        </w:numPr>
-      </w:pPr>
-      <w:r>
-        <w:t>Member</w:t>
-      </w:r>
-    </w:p>
-    <w:p>
-      <w:pPr>
-        <w:pStyle w:val="ListParagraph"/>
-        <w:numPr>
-          <w:ilvl w:val="1"/>
-          <w:numId w:val="3"/>
-        </w:numPr>
-      </w:pPr>
-      <w:r>
-        <w:t>Writer</w:t>
-      </w:r>
-    </w:p>
-    <w:p>
-      <w:pPr>
-        <w:pStyle w:val="ListParagraph"/>
-        <w:numPr>
-          <w:ilvl w:val="0"/>
-          <w:numId w:val="3"/>
-        </w:numPr>
-      </w:pPr>
-      <w:r>
-        <w:t>Na glavnom menu-u na vrhu stranice napraviti slijedeće izmjene:</w:t>
-      </w:r>
-    </w:p>
-    <w:p>
-      <w:pPr>
-        <w:pStyle w:val="ListParagraph"/>
-        <w:numPr>
-          <w:ilvl w:val="1"/>
-          <w:numId w:val="3"/>
-        </w:numPr>
-      </w:pPr>
-      <w:r>
-        <w:t>Ukloniti linkove:</w:t>
-      </w:r>
-    </w:p>
-    <w:p>
-      <w:pPr>
-        <w:pStyle w:val="ListParagraph"/>
-        <w:numPr>
-          <w:ilvl w:val="2"/>
-          <w:numId w:val="3"/>
-        </w:numPr>
-      </w:pPr>
-      <w:r>
-        <w:t>About</w:t>
-      </w:r>
-    </w:p>
-    <w:p>
-      <w:pPr>
-        <w:pStyle w:val="ListParagraph"/>
-        <w:numPr>
-          <w:ilvl w:val="2"/>
-          <w:numId w:val="3"/>
-        </w:numPr>
-      </w:pPr>
-      <w:r>
-        <w:t>Contact</w:t>
-      </w:r>
-    </w:p>
-    <w:p>
-      <w:pPr>
-        <w:ind w:left="1416" w:firstLine="708"/>
-      </w:pPr>
-      <w:r>
-        <w:t>(Ostaviti Home link)</w:t>
-      </w:r>
-    </w:p>
-    <w:p>
-      <w:pPr>
-        <w:pStyle w:val="ListParagraph"/>
-        <w:numPr>
-          <w:ilvl w:val="1"/>
-          <w:numId w:val="3"/>
-        </w:numPr>
-      </w:pPr>
-      <w:r>
-        <w:t>Kreirati linkove na Home stranici za Index akcijske metode za:</w:t>
-      </w:r>
-    </w:p>
-    <w:p>
-      <w:pPr>
-        <w:pStyle w:val="ListParagraph"/>
-        <w:numPr>
-          <w:ilvl w:val="2"/>
-          <w:numId w:val="3"/>
-        </w:numPr>
-      </w:pPr>
-      <w:r>
-        <w:t>Book</w:t>
-      </w:r>
-    </w:p>
-    <w:p>
-      <w:pPr>
-        <w:pStyle w:val="ListParagraph"/>
-        <w:numPr>
-          <w:ilvl w:val="2"/>
-          <w:numId w:val="3"/>
-        </w:numPr>
-      </w:pPr>
-      <w:r>
-        <w:t>Borrowing</w:t>
-      </w:r>
-    </w:p>
-    <w:p>
-      <w:pPr>
-        <w:pStyle w:val="ListParagraph"/>
-        <w:numPr>
-          <w:ilvl w:val="2"/>
-          <w:numId w:val="3"/>
-        </w:numPr>
-      </w:pPr>
-      <w:r>
-        <w:t>Employee</w:t>
-      </w:r>
-    </w:p>
-    <w:p>
-      <w:pPr>
-        <w:pStyle w:val="ListParagraph"/>
-        <w:numPr>
-          <w:ilvl w:val="2"/>
-          <w:numId w:val="3"/>
-        </w:numPr>
-      </w:pPr>
-      <w:r>
-        <w:t>Genre</w:t>
-      </w:r>
-    </w:p>
-    <w:p>
-      <w:pPr>
-        <w:pStyle w:val="ListParagraph"/>
-        <w:numPr>
-          <w:ilvl w:val="2"/>
-          <w:numId w:val="3"/>
-        </w:numPr>
-      </w:pPr>
-      <w:r>
-        <w:t>Member</w:t>
-      </w:r>
-    </w:p>
-    <w:p>
-      <w:pPr>
-        <w:pStyle w:val="ListParagraph"/>
-        <w:numPr>
-          <w:ilvl w:val="2"/>
-          <w:numId w:val="3"/>
-        </w:numPr>
-      </w:pPr>
-      <w:r>
-        <w:t>Writer</w:t>
-      </w:r>
-    </w:p>
-    <w:p>
-      <w:pPr>
-        <w:pStyle w:val="ListParagraph"/>
-        <w:numPr>
-          <w:ilvl w:val="1"/>
-          <w:numId w:val="3"/>
-        </w:numPr>
-      </w:pPr>
-      <w:r>
-        <w:t>Izmjeniti tekst - Application name</w:t>
-      </w:r>
-    </w:p>
-    <w:p>
-      <w:pPr>
-        <w:pStyle w:val="ListParagraph"/>
-        <w:numPr>
-          <w:ilvl w:val="2"/>
-          <w:numId w:val="3"/>
-        </w:numPr>
-      </w:pPr>
-      <w:r>
-        <w:t>Napisati umjesto postojećeg teksta, tekst; Knjižnica.</w:t>
-      </w:r>
-    </w:p>
-    <w:p>
-      <w:pPr>
-        <w:pStyle w:val="ListParagraph"/>
-        <w:numPr>
-          <w:ilvl w:val="2"/>
-          <w:numId w:val="3"/>
-        </w:numPr>
-      </w:pPr>
-      <w:r>
-        <w:t>Formatirati tekst; naglasiti tekst - bold, i povećati font – 20 px.</w:t>
-      </w:r>
-    </w:p>
-    <w:p>
+      <w:r>
+        <w:t>__________________________________________________________________________________</w:t>
+      </w:r>
       <w:bookmarkStart w:id="0" w:name="_GoBack"/>
       <w:bookmarkEnd w:id="0"/>
     </w:p>
+    <w:p>
+      <w:r>
+        <w:t>NAPOMENA: Zadaci koji slijede radimo na bazi – knjiznica – na SQL instanci VERN-ovog SQL Servera.</w:t>
+      </w:r>
+    </w:p>
+    <w:p>
+      <w:pPr>
+        <w:pStyle w:val="ListParagraph"/>
+        <w:numPr>
+          <w:ilvl w:val="0"/>
+          <w:numId w:val="3"/>
+        </w:numPr>
+      </w:pPr>
+      <w:r>
+        <w:t>Uz pomoć Scaffoldinga kreirati Controllere i pripadajuće objekte za:</w:t>
+      </w:r>
+    </w:p>
+    <w:p>
+      <w:pPr>
+        <w:pStyle w:val="ListParagraph"/>
+        <w:numPr>
+          <w:ilvl w:val="1"/>
+          <w:numId w:val="3"/>
+        </w:numPr>
+      </w:pPr>
+      <w:r>
+        <w:t>Book</w:t>
+      </w:r>
+    </w:p>
+    <w:p>
+      <w:pPr>
+        <w:pStyle w:val="ListParagraph"/>
+        <w:numPr>
+          <w:ilvl w:val="1"/>
+          <w:numId w:val="3"/>
+        </w:numPr>
+      </w:pPr>
+      <w:r>
+        <w:t>Borrowing</w:t>
+      </w:r>
+    </w:p>
+    <w:p>
+      <w:pPr>
+        <w:pStyle w:val="ListParagraph"/>
+        <w:numPr>
+          <w:ilvl w:val="1"/>
+          <w:numId w:val="3"/>
+        </w:numPr>
+      </w:pPr>
+      <w:r>
+        <w:t>Employee</w:t>
+      </w:r>
+    </w:p>
+    <w:p>
+      <w:pPr>
+        <w:pStyle w:val="ListParagraph"/>
+        <w:numPr>
+          <w:ilvl w:val="1"/>
+          <w:numId w:val="3"/>
+        </w:numPr>
+      </w:pPr>
+      <w:r>
+        <w:t>Genre</w:t>
+      </w:r>
+    </w:p>
+    <w:p>
+      <w:pPr>
+        <w:pStyle w:val="ListParagraph"/>
+        <w:numPr>
+          <w:ilvl w:val="1"/>
+          <w:numId w:val="3"/>
+        </w:numPr>
+      </w:pPr>
+      <w:r>
+        <w:t>Member</w:t>
+      </w:r>
+    </w:p>
+    <w:p>
+      <w:pPr>
+        <w:pStyle w:val="ListParagraph"/>
+        <w:numPr>
+          <w:ilvl w:val="1"/>
+          <w:numId w:val="3"/>
+        </w:numPr>
+      </w:pPr>
+      <w:r>
+        <w:t>Writer</w:t>
+      </w:r>
+    </w:p>
+    <w:p>
+      <w:pPr>
+        <w:pStyle w:val="ListParagraph"/>
+        <w:numPr>
+          <w:ilvl w:val="0"/>
+          <w:numId w:val="3"/>
+        </w:numPr>
+      </w:pPr>
+      <w:r>
+        <w:t>Na glavnom menu-u na vrhu stranice napraviti slijedeće izmjene:</w:t>
+      </w:r>
+    </w:p>
+    <w:p>
+      <w:pPr>
+        <w:pStyle w:val="ListParagraph"/>
+        <w:numPr>
+          <w:ilvl w:val="1"/>
+          <w:numId w:val="3"/>
+        </w:numPr>
+      </w:pPr>
+      <w:r>
+        <w:t>Ukloniti linkove:</w:t>
+      </w:r>
+    </w:p>
+    <w:p>
+      <w:pPr>
+        <w:pStyle w:val="ListParagraph"/>
+        <w:numPr>
+          <w:ilvl w:val="2"/>
+          <w:numId w:val="3"/>
+        </w:numPr>
+      </w:pPr>
+      <w:r>
+        <w:t>About</w:t>
+      </w:r>
+    </w:p>
+    <w:p>
+      <w:pPr>
+        <w:pStyle w:val="ListParagraph"/>
+        <w:numPr>
+          <w:ilvl w:val="2"/>
+          <w:numId w:val="3"/>
+        </w:numPr>
+      </w:pPr>
+      <w:r>
+        <w:t>Contact</w:t>
+      </w:r>
+    </w:p>
+    <w:p>
+      <w:pPr>
+        <w:ind w:left="1416" w:firstLine="708"/>
+      </w:pPr>
+      <w:r>
+        <w:t>(Ostaviti Home link)</w:t>
+      </w:r>
+    </w:p>
+    <w:p>
+      <w:pPr>
+        <w:pStyle w:val="ListParagraph"/>
+        <w:numPr>
+          <w:ilvl w:val="1"/>
+          <w:numId w:val="3"/>
+        </w:numPr>
+      </w:pPr>
+      <w:r>
+        <w:t>Kreirati linkove na Home stranici za Index akcijske metode za:</w:t>
+      </w:r>
+    </w:p>
+    <w:p>
+      <w:pPr>
+        <w:pStyle w:val="ListParagraph"/>
+        <w:numPr>
+          <w:ilvl w:val="2"/>
+          <w:numId w:val="3"/>
+        </w:numPr>
+      </w:pPr>
+      <w:r>
+        <w:t>Book</w:t>
+      </w:r>
+    </w:p>
+    <w:p>
+      <w:pPr>
+        <w:pStyle w:val="ListParagraph"/>
+        <w:numPr>
+          <w:ilvl w:val="2"/>
+          <w:numId w:val="3"/>
+        </w:numPr>
+      </w:pPr>
+      <w:r>
+        <w:t>Borrowing</w:t>
+      </w:r>
+    </w:p>
+    <w:p>
+      <w:pPr>
+        <w:pStyle w:val="ListParagraph"/>
+        <w:numPr>
+          <w:ilvl w:val="2"/>
+          <w:numId w:val="3"/>
+        </w:numPr>
+      </w:pPr>
+      <w:r>
+        <w:t>Employee</w:t>
+      </w:r>
+    </w:p>
+    <w:p>
+      <w:pPr>
+        <w:pStyle w:val="ListParagraph"/>
+        <w:numPr>
+          <w:ilvl w:val="2"/>
+          <w:numId w:val="3"/>
+        </w:numPr>
+      </w:pPr>
+      <w:r>
+        <w:t>Genre</w:t>
+      </w:r>
+    </w:p>
+    <w:p>
+      <w:pPr>
+        <w:pStyle w:val="ListParagraph"/>
+        <w:numPr>
+          <w:ilvl w:val="2"/>
+          <w:numId w:val="3"/>
+        </w:numPr>
+      </w:pPr>
+      <w:r>
+        <w:t>Member</w:t>
+      </w:r>
+    </w:p>
+    <w:p>
+      <w:pPr>
+        <w:pStyle w:val="ListParagraph"/>
+        <w:numPr>
+          <w:ilvl w:val="2"/>
+          <w:numId w:val="3"/>
+        </w:numPr>
+      </w:pPr>
+      <w:r>
+        <w:t>Writer</w:t>
+      </w:r>
+    </w:p>
+    <w:p>
+      <w:pPr>
+        <w:pStyle w:val="ListParagraph"/>
+        <w:numPr>
+          <w:ilvl w:val="1"/>
+          <w:numId w:val="3"/>
+        </w:numPr>
+      </w:pPr>
+      <w:r>
+        <w:t>Izmjeniti tekst - Application name</w:t>
+      </w:r>
+    </w:p>
+    <w:p>
+      <w:pPr>
+        <w:pStyle w:val="ListParagraph"/>
+        <w:numPr>
+          <w:ilvl w:val="2"/>
+          <w:numId w:val="3"/>
+        </w:numPr>
+      </w:pPr>
+      <w:r>
+        <w:t>Napisati umjesto postojećeg teksta, tekst; Knjižnica.</w:t>
+      </w:r>
+    </w:p>
+    <w:p>
+      <w:pPr>
+        <w:pStyle w:val="ListParagraph"/>
+        <w:numPr>
+          <w:ilvl w:val="2"/>
+          <w:numId w:val="3"/>
+        </w:numPr>
+      </w:pPr>
+      <w:r>
+        <w:t>Formatirati tekst; naglasiti tekst - bold, i povećati font – 20 px.</w:t>
+      </w:r>
+    </w:p>
+    <w:p/>
     <w:sectPr>
       <w:pgSz w:w="11906" w:h="16838"/>
       <w:pgMar w:top="1417" w:right="1417" w:bottom="1417" w:left="1417" w:header="708" w:footer="708" w:gutter="0"/>
@@ -410,7 +419,7 @@
 </file>
 
 <file path=word/numbering.xml><?xml version="1.0" encoding="utf-8"?>
-<w:numbering xmlns:wpc="http://schemas.microsoft.com/office/word/2010/wordprocessingCanvas" xmlns:mc="http://schemas.openxmlformats.org/markup-compatibility/2006" xmlns:o="urn:schemas-microsoft-com:office:office" xmlns:r="http://schemas.openxmlformats.org/officeDocument/2006/relationships" xmlns:m="http://schemas.openxmlformats.org/officeDocument/2006/math" xmlns:v="urn:schemas-microsoft-com:vml" xmlns:wp14="http://schemas.microsoft.com/office/word/2010/wordprocessingDrawing" xmlns:wp="http://schemas.openxmlformats.org/drawingml/2006/wordprocessingDrawing" xmlns:w10="urn:schemas-microsoft-com:office:word" xmlns:w="http://schemas.openxmlformats.org/wordprocessingml/2006/main" xmlns:w14="http://schemas.microsoft.com/office/word/2010/wordml" xmlns:w15="http://schemas.microsoft.com/office/word/2012/wordml" xmlns:wpg="http://schemas.microsoft.com/office/word/2010/wordprocessingGroup" xmlns:wpi="http://schemas.microsoft.com/office/word/2010/wordprocessingInk" xmlns:wne="http://schemas.microsoft.com/office/word/2006/wordml" xmlns:wps="http://schemas.microsoft.com/office/word/2010/wordprocessingShape" mc:Ignorable="w14 w15 wp14">
+<w:numbering xmlns:wpc="http://schemas.microsoft.com/office/word/2010/wordprocessingCanvas" xmlns:cx="http://schemas.microsoft.com/office/drawing/2014/chartex" xmlns:cx1="http://schemas.microsoft.com/office/drawing/2015/9/8/chartex" xmlns:cx2="http://schemas.microsoft.com/office/drawing/2015/10/21/chartex" xmlns:cx3="http://schemas.microsoft.com/office/drawing/2016/5/9/chartex" xmlns:cx4="http://schemas.microsoft.com/office/drawing/2016/5/10/chartex" xmlns:cx5="http://schemas.microsoft.com/office/drawing/2016/5/11/chartex" xmlns:mc="http://schemas.openxmlformats.org/markup-compatibility/2006" xmlns:o="urn:schemas-microsoft-com:office:office" xmlns:r="http://schemas.openxmlformats.org/officeDocument/2006/relationships" xmlns:m="http://schemas.openxmlformats.org/officeDocument/2006/math" xmlns:v="urn:schemas-microsoft-com:vml" xmlns:wp14="http://schemas.microsoft.com/office/word/2010/wordprocessingDrawing" xmlns:wp="http://schemas.openxmlformats.org/drawingml/2006/wordprocessingDrawing" xmlns:w10="urn:schemas-microsoft-com:office:word" xmlns:w="http://schemas.openxmlformats.org/wordprocessingml/2006/main" xmlns:w14="http://schemas.microsoft.com/office/word/2010/wordml" xmlns:w15="http://schemas.microsoft.com/office/word/2012/wordml" xmlns:w16se="http://schemas.microsoft.com/office/word/2015/wordml/symex" xmlns:wpg="http://schemas.microsoft.com/office/word/2010/wordprocessingGroup" xmlns:wpi="http://schemas.microsoft.com/office/word/2010/wordprocessingInk" xmlns:wne="http://schemas.microsoft.com/office/word/2006/wordml" xmlns:wps="http://schemas.microsoft.com/office/word/2010/wordprocessingShape" mc:Ignorable="w14 w15 w16se wp14">
   <w:abstractNum w:abstractNumId="0" w15:restartNumberingAfterBreak="0">
     <w:nsid w:val="209778E0"/>
     <w:multiLevelType w:val="hybridMultilevel"/>
@@ -655,7 +664,7 @@
 </file>
 
 <file path=word/styles.xml><?xml version="1.0" encoding="utf-8"?>
-<w:styles xmlns:mc="http://schemas.openxmlformats.org/markup-compatibility/2006" xmlns:r="http://schemas.openxmlformats.org/officeDocument/2006/relationships" xmlns:w="http://schemas.openxmlformats.org/wordprocessingml/2006/main" xmlns:w14="http://schemas.microsoft.com/office/word/2010/wordml" xmlns:w15="http://schemas.microsoft.com/office/word/2012/wordml" mc:Ignorable="w14 w15">
+<w:styles xmlns:mc="http://schemas.openxmlformats.org/markup-compatibility/2006" xmlns:r="http://schemas.openxmlformats.org/officeDocument/2006/relationships" xmlns:w="http://schemas.openxmlformats.org/wordprocessingml/2006/main" xmlns:w14="http://schemas.microsoft.com/office/word/2010/wordml" xmlns:w15="http://schemas.microsoft.com/office/word/2012/wordml" xmlns:w16se="http://schemas.microsoft.com/office/word/2015/wordml/symex" mc:Ignorable="w14 w15 w16se">
   <w:docDefaults>
     <w:rPrDefault>
       <w:rPr>
@@ -671,7 +680,7 @@
       </w:pPr>
     </w:pPrDefault>
   </w:docDefaults>
-  <w:latentStyles w:defLockedState="0" w:defUIPriority="99" w:defSemiHidden="0" w:defUnhideWhenUsed="0" w:defQFormat="0" w:count="371">
+  <w:latentStyles w:defLockedState="0" w:defUIPriority="99" w:defSemiHidden="0" w:defUnhideWhenUsed="0" w:defQFormat="0" w:count="374">
     <w:lsdException w:name="Normal" w:uiPriority="0" w:qFormat="1"/>
     <w:lsdException w:name="heading 1" w:uiPriority="9" w:qFormat="1"/>
     <w:lsdException w:name="heading 2" w:semiHidden="1" w:uiPriority="9" w:unhideWhenUsed="1" w:qFormat="1"/>
@@ -777,7 +786,6 @@
     <w:lsdException w:name="HTML Sample" w:semiHidden="1" w:unhideWhenUsed="1"/>
     <w:lsdException w:name="HTML Typewriter" w:semiHidden="1" w:unhideWhenUsed="1"/>
     <w:lsdException w:name="HTML Variable" w:semiHidden="1" w:unhideWhenUsed="1"/>
-    <w:lsdException w:name="Normal Table" w:semiHidden="1" w:unhideWhenUsed="1"/>
     <w:lsdException w:name="annotation subject" w:semiHidden="1" w:unhideWhenUsed="1"/>
     <w:lsdException w:name="No List" w:semiHidden="1" w:unhideWhenUsed="1"/>
     <w:lsdException w:name="Outline List 1" w:semiHidden="1" w:unhideWhenUsed="1"/>
@@ -822,7 +830,6 @@
     <w:lsdException w:name="Table Professional" w:semiHidden="1" w:unhideWhenUsed="1"/>
     <w:lsdException w:name="Table Subtle 1" w:semiHidden="1" w:unhideWhenUsed="1"/>
     <w:lsdException w:name="Table Subtle 2" w:semiHidden="1" w:unhideWhenUsed="1"/>
-    <w:lsdException w:name="Table Web 1" w:semiHidden="1" w:unhideWhenUsed="1"/>
     <w:lsdException w:name="Table Web 2" w:semiHidden="1" w:unhideWhenUsed="1"/>
     <w:lsdException w:name="Table Web 3" w:semiHidden="1" w:unhideWhenUsed="1"/>
     <w:lsdException w:name="Balloon Text" w:semiHidden="1" w:unhideWhenUsed="1"/>
@@ -1043,6 +1050,9 @@
     <w:lsdException w:name="List Table 5 Dark Accent 6" w:uiPriority="50"/>
     <w:lsdException w:name="List Table 6 Colorful Accent 6" w:uiPriority="51"/>
     <w:lsdException w:name="List Table 7 Colorful Accent 6" w:uiPriority="52"/>
+    <w:lsdException w:name="Mention" w:semiHidden="1" w:unhideWhenUsed="1"/>
+    <w:lsdException w:name="Smart Hyperlink" w:semiHidden="1" w:unhideWhenUsed="1"/>
+    <w:lsdException w:name="Hashtag" w:semiHidden="1" w:unhideWhenUsed="1"/>
   </w:latentStyles>
   <w:style w:type="paragraph" w:default="1" w:styleId="Normal">
     <w:name w:val="Normal"/>

</xml_diff>